<commit_message>
added final ppt and images
</commit_message>
<xml_diff>
--- a/docs/Report 1.3.docx
+++ b/docs/Report 1.3.docx
@@ -5110,6 +5110,71 @@
           <w:sz w:val="28"/>
           <w:szCs w:val="28"/>
         </w:rPr>
+        <w:t xml:space="preserve">DFD level </w:t>
+      </w:r>
+      <w:r>
+        <w:rPr>
+          <w:sz w:val="28"/>
+          <w:szCs w:val="28"/>
+        </w:rPr>
+        <w:t>2</w:t>
+      </w:r>
+      <w:r>
+        <w:rPr>
+          <w:sz w:val="28"/>
+          <w:szCs w:val="28"/>
+        </w:rPr>
+        <w:t xml:space="preserve"> ..................................................................................................</w:t>
+      </w:r>
+      <w:r>
+        <w:rPr>
+          <w:sz w:val="28"/>
+          <w:szCs w:val="28"/>
+        </w:rPr>
+        <w:t>16</w:t>
+      </w:r>
+    </w:p>
+    <w:p>
+      <w:pPr>
+        <w:spacing w:line="600" w:lineRule="auto"/>
+        <w:rPr>
+          <w:sz w:val="28"/>
+          <w:szCs w:val="28"/>
+        </w:rPr>
+      </w:pPr>
+      <w:r>
+        <w:rPr>
+          <w:sz w:val="28"/>
+          <w:szCs w:val="28"/>
+        </w:rPr>
+        <w:t>5</w:t>
+      </w:r>
+      <w:r>
+        <w:rPr>
+          <w:sz w:val="28"/>
+          <w:szCs w:val="28"/>
+        </w:rPr>
+        <w:t>.</w:t>
+      </w:r>
+      <w:r>
+        <w:rPr>
+          <w:sz w:val="28"/>
+          <w:szCs w:val="28"/>
+        </w:rPr>
+        <w:t>5</w:t>
+      </w:r>
+      <w:r>
+        <w:rPr>
+          <w:sz w:val="28"/>
+          <w:szCs w:val="28"/>
+        </w:rPr>
+        <w:t xml:space="preserve"> </w:t>
+      </w:r>
+      <w:r>
+        <w:rPr>
+          <w:sz w:val="28"/>
+          <w:szCs w:val="28"/>
+        </w:rPr>
         <w:t>Use case diagram</w:t>
       </w:r>
       <w:r>
@@ -5161,6 +5226,57 @@
           <w:sz w:val="28"/>
           <w:szCs w:val="28"/>
         </w:rPr>
+        <w:t>6</w:t>
+      </w:r>
+      <w:r>
+        <w:rPr>
+          <w:sz w:val="28"/>
+          <w:szCs w:val="28"/>
+        </w:rPr>
+        <w:t xml:space="preserve"> </w:t>
+      </w:r>
+      <w:r>
+        <w:rPr>
+          <w:sz w:val="28"/>
+          <w:szCs w:val="28"/>
+        </w:rPr>
+        <w:t>Sequence Diagram</w:t>
+      </w:r>
+      <w:r>
+        <w:rPr>
+          <w:sz w:val="28"/>
+          <w:szCs w:val="28"/>
+        </w:rPr>
+        <w:t xml:space="preserve"> ......................................................................................</w:t>
+      </w:r>
+      <w:r>
+        <w:rPr>
+          <w:sz w:val="28"/>
+          <w:szCs w:val="28"/>
+        </w:rPr>
+        <w:t>.1</w:t>
+      </w:r>
+      <w:r>
+        <w:rPr>
+          <w:sz w:val="28"/>
+          <w:szCs w:val="28"/>
+        </w:rPr>
+        <w:t>9</w:t>
+      </w:r>
+    </w:p>
+    <w:p>
+      <w:pPr>
+        <w:spacing w:line="600" w:lineRule="auto"/>
+        <w:rPr>
+          <w:sz w:val="28"/>
+          <w:szCs w:val="28"/>
+        </w:rPr>
+      </w:pPr>
+      <w:r>
+        <w:rPr>
+          <w:sz w:val="28"/>
+          <w:szCs w:val="28"/>
+        </w:rPr>
         <w:t>5</w:t>
       </w:r>
       <w:r>
@@ -5168,6 +5284,20 @@
           <w:sz w:val="28"/>
           <w:szCs w:val="28"/>
         </w:rPr>
+        <w:t>.</w:t>
+      </w:r>
+      <w:r>
+        <w:rPr>
+          <w:sz w:val="28"/>
+          <w:szCs w:val="28"/>
+        </w:rPr>
+        <w:t>7</w:t>
+      </w:r>
+      <w:r>
+        <w:rPr>
+          <w:sz w:val="28"/>
+          <w:szCs w:val="28"/>
+        </w:rPr>
         <w:t xml:space="preserve"> </w:t>
       </w:r>
       <w:r>
@@ -5175,28 +5305,42 @@
           <w:sz w:val="28"/>
           <w:szCs w:val="28"/>
         </w:rPr>
-        <w:t>Sequence Diagram</w:t>
+        <w:t>Activity Diagram</w:t>
       </w:r>
       <w:r>
         <w:rPr>
           <w:sz w:val="28"/>
           <w:szCs w:val="28"/>
         </w:rPr>
-        <w:t xml:space="preserve"> ......................................................................................</w:t>
+        <w:t xml:space="preserve"> ...............................................................................</w:t>
       </w:r>
       <w:r>
         <w:rPr>
           <w:sz w:val="28"/>
           <w:szCs w:val="28"/>
         </w:rPr>
-        <w:t>.1</w:t>
+        <w:t>.</w:t>
       </w:r>
       <w:r>
         <w:rPr>
           <w:sz w:val="28"/>
           <w:szCs w:val="28"/>
         </w:rPr>
-        <w:t>9</w:t>
+        <w:t>.........</w:t>
+      </w:r>
+      <w:r>
+        <w:rPr>
+          <w:sz w:val="28"/>
+          <w:szCs w:val="28"/>
+        </w:rPr>
+        <w:t>2</w:t>
+      </w:r>
+      <w:r>
+        <w:rPr>
+          <w:sz w:val="28"/>
+          <w:szCs w:val="28"/>
+        </w:rPr>
+        <w:t>0</w:t>
       </w:r>
     </w:p>
     <w:p>
@@ -5212,86 +5356,21 @@
           <w:sz w:val="28"/>
           <w:szCs w:val="28"/>
         </w:rPr>
-        <w:t>5</w:t>
+        <w:t>5.</w:t>
       </w:r>
       <w:r>
         <w:rPr>
           <w:sz w:val="28"/>
           <w:szCs w:val="28"/>
         </w:rPr>
-        <w:t>.</w:t>
+        <w:t>8</w:t>
       </w:r>
       <w:r>
         <w:rPr>
           <w:sz w:val="28"/>
           <w:szCs w:val="28"/>
         </w:rPr>
-        <w:t>6</w:t>
-      </w:r>
-      <w:r>
-        <w:rPr>
-          <w:sz w:val="28"/>
-          <w:szCs w:val="28"/>
-        </w:rPr>
-        <w:t xml:space="preserve"> </w:t>
-      </w:r>
-      <w:r>
-        <w:rPr>
-          <w:sz w:val="28"/>
-          <w:szCs w:val="28"/>
-        </w:rPr>
-        <w:t>Activity Diagram</w:t>
-      </w:r>
-      <w:r>
-        <w:rPr>
-          <w:sz w:val="28"/>
-          <w:szCs w:val="28"/>
-        </w:rPr>
-        <w:t xml:space="preserve"> ...............................................................................</w:t>
-      </w:r>
-      <w:r>
-        <w:rPr>
-          <w:sz w:val="28"/>
-          <w:szCs w:val="28"/>
-        </w:rPr>
-        <w:t>.</w:t>
-      </w:r>
-      <w:r>
-        <w:rPr>
-          <w:sz w:val="28"/>
-          <w:szCs w:val="28"/>
-        </w:rPr>
-        <w:t>.........</w:t>
-      </w:r>
-      <w:r>
-        <w:rPr>
-          <w:sz w:val="28"/>
-          <w:szCs w:val="28"/>
-        </w:rPr>
-        <w:t>2</w:t>
-      </w:r>
-      <w:r>
-        <w:rPr>
-          <w:sz w:val="28"/>
-          <w:szCs w:val="28"/>
-        </w:rPr>
-        <w:t>1</w:t>
-      </w:r>
-    </w:p>
-    <w:p>
-      <w:pPr>
-        <w:spacing w:line="600" w:lineRule="auto"/>
-        <w:rPr>
-          <w:sz w:val="28"/>
-          <w:szCs w:val="28"/>
-        </w:rPr>
-      </w:pPr>
-      <w:r>
-        <w:rPr>
-          <w:sz w:val="28"/>
-          <w:szCs w:val="28"/>
-        </w:rPr>
-        <w:t>5.7 Implementation Details</w:t>
+        <w:t xml:space="preserve"> Implementation Details</w:t>
       </w:r>
       <w:r>
         <w:rPr>
@@ -7266,14 +7345,7 @@
           <w:sz w:val="25"/>
           <w:szCs w:val="25"/>
         </w:rPr>
-        <w:t xml:space="preserve"> Sardogan</w:t>
-      </w:r>
-      <w:r>
-        <w:rPr>
-          <w:sz w:val="25"/>
-          <w:szCs w:val="25"/>
-        </w:rPr>
-        <w:t xml:space="preserve"> et.al t</w:t>
+        <w:t xml:space="preserve"> Sardogan et.al t</w:t>
       </w:r>
       <w:r>
         <w:rPr>
@@ -7368,16 +7440,7 @@
           <w:szCs w:val="25"/>
           <w:lang w:val="en-US"/>
         </w:rPr>
-        <w:t>Sayed Mazhar Ali</w:t>
-      </w:r>
-      <w:r>
-        <w:rPr>
-          <w:color w:val="000000" w:themeColor="text1"/>
-          <w:sz w:val="25"/>
-          <w:szCs w:val="25"/>
-          <w:lang w:val="en-US"/>
-        </w:rPr>
-        <w:t xml:space="preserve"> et.al i</w:t>
+        <w:t>Sayed Mazhar Ali et.al i</w:t>
       </w:r>
       <w:r>
         <w:rPr>
@@ -7701,15 +7764,7 @@
           <w:sz w:val="25"/>
           <w:szCs w:val="25"/>
         </w:rPr>
-        <w:t xml:space="preserve"> </w:t>
-      </w:r>
-      <w:r>
-        <w:rPr>
-          <w:color w:val="000000" w:themeColor="text1"/>
-          <w:sz w:val="25"/>
-          <w:szCs w:val="25"/>
-        </w:rPr>
-        <w:t xml:space="preserve">et.al </w:t>
+        <w:t xml:space="preserve"> et.al </w:t>
       </w:r>
       <w:r>
         <w:rPr>
@@ -11280,6 +11335,22 @@
     <w:p>
       <w:pPr>
         <w:pStyle w:val="ListParagraph"/>
+        <w:widowControl/>
+        <w:autoSpaceDE/>
+        <w:autoSpaceDN/>
+        <w:spacing w:line="360" w:lineRule="auto"/>
+        <w:ind w:left="720" w:firstLine="0"/>
+        <w:contextualSpacing/>
+        <w:jc w:val="both"/>
+        <w:rPr>
+          <w:sz w:val="25"/>
+          <w:szCs w:val="25"/>
+        </w:rPr>
+      </w:pPr>
+    </w:p>
+    <w:p>
+      <w:pPr>
+        <w:pStyle w:val="ListParagraph"/>
         <w:spacing w:line="360" w:lineRule="auto"/>
         <w:ind w:left="0"/>
         <w:jc w:val="center"/>
@@ -11290,36 +11361,15 @@
       </w:pPr>
       <w:r>
         <w:rPr>
-          <w:sz w:val="25"/>
-          <w:szCs w:val="25"/>
-        </w:rPr>
-        <w:fldChar w:fldCharType="begin"/>
-      </w:r>
-      <w:r>
-        <w:rPr>
-          <w:sz w:val="25"/>
-          <w:szCs w:val="25"/>
-        </w:rPr>
-        <w:instrText xml:space="preserve"> INCLUDEPICTURE "https://lh4.googleusercontent.com/ZSvSqqdKuH4wc4XOpRAtwpC2PzN9BE6Kk7dXGpCTkP1XSC2fzOijZppKLCATEBYzoKDTH6xs_aTzAsnq9_GfaHcmj_iJm8kuejBACtSFVBmYnEE4NqMLAqdLZ_RTiSsB7xWGdRjY6V2yxujSViNo-9uYyvffjjeqcFtyAZtSdgiJJNS79t2gMLy916rn=nw" \* MERGEFORMATINET </w:instrText>
-      </w:r>
-      <w:r>
-        <w:rPr>
-          <w:sz w:val="25"/>
-          <w:szCs w:val="25"/>
-        </w:rPr>
-        <w:fldChar w:fldCharType="separate"/>
-      </w:r>
-      <w:r>
-        <w:rPr>
           <w:noProof/>
           <w:sz w:val="25"/>
           <w:szCs w:val="25"/>
         </w:rPr>
         <w:drawing>
-          <wp:inline distT="0" distB="0" distL="0" distR="0" wp14:anchorId="501360A0" wp14:editId="126EABBA">
-            <wp:extent cx="5731510" cy="2339340"/>
+          <wp:inline distT="0" distB="0" distL="0" distR="0" wp14:anchorId="2CF76B8E" wp14:editId="43D927DD">
+            <wp:extent cx="5148197" cy="1563486"/>
             <wp:effectExtent l="0" t="0" r="0" b="0"/>
-            <wp:docPr id="16" name="Picture 16"/>
+            <wp:docPr id="17" name="Picture 17"/>
             <wp:cNvGraphicFramePr>
               <a:graphicFrameLocks xmlns:a="http://schemas.openxmlformats.org/drawingml/2006/main" noChangeAspect="1"/>
             </wp:cNvGraphicFramePr>
@@ -11327,10 +11377,8 @@
               <a:graphicData uri="http://schemas.openxmlformats.org/drawingml/2006/picture">
                 <pic:pic xmlns:pic="http://schemas.openxmlformats.org/drawingml/2006/picture">
                   <pic:nvPicPr>
-                    <pic:cNvPr id="0" name="Picture 3"/>
-                    <pic:cNvPicPr>
-                      <a:picLocks noChangeAspect="1" noChangeArrowheads="1"/>
-                    </pic:cNvPicPr>
+                    <pic:cNvPr id="17" name="Picture 17"/>
+                    <pic:cNvPicPr/>
                   </pic:nvPicPr>
                   <pic:blipFill>
                     <a:blip r:embed="rId14">
@@ -11340,23 +11388,18 @@
                         </a:ext>
                       </a:extLst>
                     </a:blip>
-                    <a:srcRect/>
                     <a:stretch>
                       <a:fillRect/>
                     </a:stretch>
                   </pic:blipFill>
-                  <pic:spPr bwMode="auto">
+                  <pic:spPr>
                     <a:xfrm>
                       <a:off x="0" y="0"/>
-                      <a:ext cx="5731510" cy="2339340"/>
+                      <a:ext cx="5167250" cy="1569272"/>
                     </a:xfrm>
                     <a:prstGeom prst="rect">
                       <a:avLst/>
                     </a:prstGeom>
-                    <a:noFill/>
-                    <a:ln>
-                      <a:noFill/>
-                    </a:ln>
                   </pic:spPr>
                 </pic:pic>
               </a:graphicData>
@@ -11364,13 +11407,6 @@
           </wp:inline>
         </w:drawing>
       </w:r>
-      <w:r>
-        <w:rPr>
-          <w:sz w:val="25"/>
-          <w:szCs w:val="25"/>
-        </w:rPr>
-        <w:fldChar w:fldCharType="end"/>
-      </w:r>
     </w:p>
     <w:p>
       <w:pPr>
@@ -11407,7 +11443,7 @@
       <w:pPr>
         <w:pStyle w:val="ListParagraph"/>
         <w:spacing w:line="360" w:lineRule="auto"/>
-        <w:ind w:left="-567" w:right="-169" w:firstLine="0"/>
+        <w:ind w:left="0"/>
         <w:jc w:val="center"/>
         <w:rPr>
           <w:sz w:val="25"/>
@@ -11421,10 +11457,10 @@
           <w:szCs w:val="25"/>
         </w:rPr>
         <w:drawing>
-          <wp:inline distT="0" distB="0" distL="0" distR="0" wp14:anchorId="53AE8BAC" wp14:editId="34FB6921">
-            <wp:extent cx="6358043" cy="3819525"/>
-            <wp:effectExtent l="0" t="0" r="5080" b="3175"/>
-            <wp:docPr id="23" name="Picture 23"/>
+          <wp:inline distT="0" distB="0" distL="0" distR="0" wp14:anchorId="27B01245" wp14:editId="3E40ABE7">
+            <wp:extent cx="6013450" cy="3487420"/>
+            <wp:effectExtent l="0" t="0" r="6350" b="5080"/>
+            <wp:docPr id="18" name="Picture 18"/>
             <wp:cNvGraphicFramePr>
               <a:graphicFrameLocks xmlns:a="http://schemas.openxmlformats.org/drawingml/2006/main" noChangeAspect="1"/>
             </wp:cNvGraphicFramePr>
@@ -11432,7 +11468,7 @@
               <a:graphicData uri="http://schemas.openxmlformats.org/drawingml/2006/picture">
                 <pic:pic xmlns:pic="http://schemas.openxmlformats.org/drawingml/2006/picture">
                   <pic:nvPicPr>
-                    <pic:cNvPr id="23" name="Picture 23"/>
+                    <pic:cNvPr id="18" name="Picture 18"/>
                     <pic:cNvPicPr/>
                   </pic:nvPicPr>
                   <pic:blipFill>
@@ -11450,7 +11486,7 @@
                   <pic:spPr>
                     <a:xfrm>
                       <a:off x="0" y="0"/>
-                      <a:ext cx="6382072" cy="3833960"/>
+                      <a:ext cx="6013450" cy="3487420"/>
                     </a:xfrm>
                     <a:prstGeom prst="rect">
                       <a:avLst/>
@@ -11484,6 +11520,142 @@
     </w:p>
     <w:p>
       <w:pPr>
+        <w:pStyle w:val="ListParagraph"/>
+        <w:spacing w:line="360" w:lineRule="auto"/>
+        <w:ind w:left="0"/>
+        <w:jc w:val="center"/>
+        <w:rPr>
+          <w:sz w:val="25"/>
+          <w:szCs w:val="25"/>
+        </w:rPr>
+      </w:pPr>
+    </w:p>
+    <w:p>
+      <w:pPr>
+        <w:pStyle w:val="ListParagraph"/>
+        <w:spacing w:line="360" w:lineRule="auto"/>
+        <w:ind w:left="0"/>
+        <w:jc w:val="center"/>
+        <w:rPr>
+          <w:sz w:val="25"/>
+          <w:szCs w:val="25"/>
+        </w:rPr>
+      </w:pPr>
+      <w:r>
+        <w:rPr>
+          <w:noProof/>
+          <w:sz w:val="25"/>
+          <w:szCs w:val="25"/>
+        </w:rPr>
+        <w:drawing>
+          <wp:inline distT="0" distB="0" distL="0" distR="0" wp14:anchorId="02BC849D" wp14:editId="70BA7A13">
+            <wp:extent cx="6013450" cy="2828290"/>
+            <wp:effectExtent l="0" t="0" r="6350" b="3810"/>
+            <wp:docPr id="20" name="Picture 20"/>
+            <wp:cNvGraphicFramePr>
+              <a:graphicFrameLocks xmlns:a="http://schemas.openxmlformats.org/drawingml/2006/main" noChangeAspect="1"/>
+            </wp:cNvGraphicFramePr>
+            <a:graphic xmlns:a="http://schemas.openxmlformats.org/drawingml/2006/main">
+              <a:graphicData uri="http://schemas.openxmlformats.org/drawingml/2006/picture">
+                <pic:pic xmlns:pic="http://schemas.openxmlformats.org/drawingml/2006/picture">
+                  <pic:nvPicPr>
+                    <pic:cNvPr id="20" name="Picture 20"/>
+                    <pic:cNvPicPr/>
+                  </pic:nvPicPr>
+                  <pic:blipFill>
+                    <a:blip r:embed="rId16">
+                      <a:extLst>
+                        <a:ext uri="{28A0092B-C50C-407E-A947-70E740481C1C}">
+                          <a14:useLocalDpi xmlns:a14="http://schemas.microsoft.com/office/drawing/2010/main" val="0"/>
+                        </a:ext>
+                      </a:extLst>
+                    </a:blip>
+                    <a:stretch>
+                      <a:fillRect/>
+                    </a:stretch>
+                  </pic:blipFill>
+                  <pic:spPr>
+                    <a:xfrm>
+                      <a:off x="0" y="0"/>
+                      <a:ext cx="6013450" cy="2828290"/>
+                    </a:xfrm>
+                    <a:prstGeom prst="rect">
+                      <a:avLst/>
+                    </a:prstGeom>
+                  </pic:spPr>
+                </pic:pic>
+              </a:graphicData>
+            </a:graphic>
+          </wp:inline>
+        </w:drawing>
+      </w:r>
+    </w:p>
+    <w:p>
+      <w:pPr>
+        <w:pStyle w:val="ListParagraph"/>
+        <w:spacing w:line="360" w:lineRule="auto"/>
+        <w:ind w:left="0"/>
+        <w:jc w:val="center"/>
+        <w:rPr>
+          <w:sz w:val="25"/>
+          <w:szCs w:val="25"/>
+        </w:rPr>
+      </w:pPr>
+      <w:r>
+        <w:rPr>
+          <w:sz w:val="25"/>
+          <w:szCs w:val="25"/>
+        </w:rPr>
+        <w:t>Fig 5.</w:t>
+      </w:r>
+      <w:r>
+        <w:rPr>
+          <w:sz w:val="25"/>
+          <w:szCs w:val="25"/>
+        </w:rPr>
+        <w:t>4</w:t>
+      </w:r>
+      <w:r>
+        <w:rPr>
+          <w:sz w:val="25"/>
+          <w:szCs w:val="25"/>
+        </w:rPr>
+        <w:t xml:space="preserve"> DFD level </w:t>
+      </w:r>
+      <w:r>
+        <w:rPr>
+          <w:sz w:val="25"/>
+          <w:szCs w:val="25"/>
+        </w:rPr>
+        <w:t>2</w:t>
+      </w:r>
+    </w:p>
+    <w:p>
+      <w:pPr>
+        <w:pStyle w:val="ListParagraph"/>
+        <w:spacing w:line="360" w:lineRule="auto"/>
+        <w:ind w:left="0"/>
+        <w:jc w:val="center"/>
+        <w:rPr>
+          <w:sz w:val="25"/>
+          <w:szCs w:val="25"/>
+        </w:rPr>
+      </w:pPr>
+    </w:p>
+    <w:p>
+      <w:pPr>
+        <w:pStyle w:val="ListParagraph"/>
+        <w:spacing w:line="360" w:lineRule="auto"/>
+        <w:ind w:left="0"/>
+        <w:jc w:val="center"/>
+        <w:rPr>
+          <w:sz w:val="25"/>
+          <w:szCs w:val="25"/>
+        </w:rPr>
+      </w:pPr>
+    </w:p>
+    <w:p>
+      <w:pPr>
         <w:spacing w:line="360" w:lineRule="auto"/>
         <w:jc w:val="both"/>
         <w:rPr>
@@ -11513,13 +11685,6 @@
           <w:szCs w:val="25"/>
         </w:rPr>
       </w:pPr>
-      <w:r>
-        <w:rPr>
-          <w:sz w:val="25"/>
-          <w:szCs w:val="25"/>
-        </w:rPr>
-        <w:t>The user provides soil and weather data to the model, which in turn feeds the crop recommendation system model which makes the prediction. Same happens in case of fertilizer recommendation system, just the user needs to input only the soil data. For the plant disease identification, a photo needs to be uploaded by the user which is fed into the model, and it classifies the disease. The solution is not integrated into the model itself, it would be externally integrated, as there was no dataset with inbuilt cures for the identified diseases present.</w:t>
-      </w:r>
     </w:p>
     <w:p>
       <w:pPr>
@@ -11532,78 +11697,13 @@
           <w:szCs w:val="25"/>
         </w:rPr>
       </w:pPr>
-    </w:p>
-    <w:p>
-      <w:pPr>
-        <w:pStyle w:val="ListParagraph"/>
-        <w:spacing w:line="360" w:lineRule="auto"/>
-        <w:ind w:left="0" w:firstLine="0"/>
-        <w:jc w:val="both"/>
-        <w:rPr>
-          <w:sz w:val="25"/>
-          <w:szCs w:val="25"/>
-        </w:rPr>
-      </w:pPr>
-    </w:p>
-    <w:p>
-      <w:pPr>
-        <w:pStyle w:val="ListParagraph"/>
-        <w:spacing w:line="360" w:lineRule="auto"/>
-        <w:ind w:left="0" w:firstLine="0"/>
-        <w:jc w:val="both"/>
-        <w:rPr>
-          <w:sz w:val="25"/>
-          <w:szCs w:val="25"/>
-        </w:rPr>
-      </w:pPr>
-    </w:p>
-    <w:p>
-      <w:pPr>
-        <w:pStyle w:val="ListParagraph"/>
-        <w:spacing w:line="360" w:lineRule="auto"/>
-        <w:ind w:left="0" w:firstLine="0"/>
-        <w:jc w:val="both"/>
-        <w:rPr>
-          <w:sz w:val="25"/>
-          <w:szCs w:val="25"/>
-        </w:rPr>
-      </w:pPr>
-    </w:p>
-    <w:p>
-      <w:pPr>
-        <w:pStyle w:val="ListParagraph"/>
-        <w:spacing w:line="360" w:lineRule="auto"/>
-        <w:ind w:left="0" w:firstLine="0"/>
-        <w:jc w:val="both"/>
-        <w:rPr>
-          <w:sz w:val="25"/>
-          <w:szCs w:val="25"/>
-        </w:rPr>
-      </w:pPr>
-    </w:p>
-    <w:p>
-      <w:pPr>
-        <w:pStyle w:val="ListParagraph"/>
-        <w:spacing w:line="360" w:lineRule="auto"/>
-        <w:ind w:left="0" w:firstLine="0"/>
-        <w:jc w:val="both"/>
-        <w:rPr>
-          <w:sz w:val="25"/>
-          <w:szCs w:val="25"/>
-        </w:rPr>
-      </w:pPr>
-    </w:p>
-    <w:p>
-      <w:pPr>
-        <w:pStyle w:val="ListParagraph"/>
-        <w:spacing w:line="360" w:lineRule="auto"/>
-        <w:ind w:left="0" w:firstLine="0"/>
-        <w:jc w:val="both"/>
-        <w:rPr>
-          <w:sz w:val="25"/>
-          <w:szCs w:val="25"/>
-        </w:rPr>
-      </w:pPr>
+      <w:r>
+        <w:rPr>
+          <w:sz w:val="25"/>
+          <w:szCs w:val="25"/>
+        </w:rPr>
+        <w:t>The user provides soil and weather data to the model, which in turn feeds the crop recommendation system model which makes the prediction. Same happens in case of fertilizer recommendation system, just the user needs to input only the soil data. For the plant disease identification, a photo needs to be uploaded by the user which is fed into the model, and it classifies the disease. The solution is not integrated into the model itself, it would be externally integrated, as there was no dataset with inbuilt cures for the identified diseases present.</w:t>
+      </w:r>
     </w:p>
     <w:p>
       <w:pPr>
@@ -11684,7 +11784,7 @@
                     <pic:cNvPicPr/>
                   </pic:nvPicPr>
                   <pic:blipFill>
-                    <a:blip r:embed="rId16">
+                    <a:blip r:embed="rId17">
                       <a:extLst>
                         <a:ext uri="{28A0092B-C50C-407E-A947-70E740481C1C}">
                           <a14:useLocalDpi xmlns:a14="http://schemas.microsoft.com/office/drawing/2010/main" val="0"/>
@@ -11727,8 +11827,34 @@
           <w:sz w:val="25"/>
           <w:szCs w:val="25"/>
         </w:rPr>
-        <w:t>Fig 5.4 Use case diagram</w:t>
-      </w:r>
+        <w:t>Fig 5.</w:t>
+      </w:r>
+      <w:r>
+        <w:rPr>
+          <w:sz w:val="25"/>
+          <w:szCs w:val="25"/>
+        </w:rPr>
+        <w:t>5</w:t>
+      </w:r>
+      <w:r>
+        <w:rPr>
+          <w:sz w:val="25"/>
+          <w:szCs w:val="25"/>
+        </w:rPr>
+        <w:t xml:space="preserve"> Use case diagram</w:t>
+      </w:r>
+    </w:p>
+    <w:p>
+      <w:pPr>
+        <w:pStyle w:val="ListParagraph"/>
+        <w:spacing w:line="360" w:lineRule="auto"/>
+        <w:ind w:left="0"/>
+        <w:jc w:val="center"/>
+        <w:rPr>
+          <w:sz w:val="25"/>
+          <w:szCs w:val="25"/>
+        </w:rPr>
+      </w:pPr>
     </w:p>
     <w:p>
       <w:pPr>
@@ -11986,60 +12112,6 @@
       <w:pPr>
         <w:spacing w:line="360" w:lineRule="auto"/>
         <w:ind w:left="-142" w:hanging="284"/>
-        <w:rPr>
-          <w:sz w:val="25"/>
-          <w:szCs w:val="25"/>
-        </w:rPr>
-      </w:pPr>
-    </w:p>
-    <w:p>
-      <w:pPr>
-        <w:spacing w:line="360" w:lineRule="auto"/>
-        <w:rPr>
-          <w:sz w:val="25"/>
-          <w:szCs w:val="25"/>
-        </w:rPr>
-      </w:pPr>
-    </w:p>
-    <w:p>
-      <w:pPr>
-        <w:spacing w:line="360" w:lineRule="auto"/>
-        <w:rPr>
-          <w:sz w:val="25"/>
-          <w:szCs w:val="25"/>
-        </w:rPr>
-      </w:pPr>
-    </w:p>
-    <w:p>
-      <w:pPr>
-        <w:spacing w:line="360" w:lineRule="auto"/>
-        <w:rPr>
-          <w:sz w:val="25"/>
-          <w:szCs w:val="25"/>
-        </w:rPr>
-      </w:pPr>
-    </w:p>
-    <w:p>
-      <w:pPr>
-        <w:spacing w:line="360" w:lineRule="auto"/>
-        <w:rPr>
-          <w:sz w:val="25"/>
-          <w:szCs w:val="25"/>
-        </w:rPr>
-      </w:pPr>
-    </w:p>
-    <w:p>
-      <w:pPr>
-        <w:spacing w:line="360" w:lineRule="auto"/>
-        <w:rPr>
-          <w:sz w:val="25"/>
-          <w:szCs w:val="25"/>
-        </w:rPr>
-      </w:pPr>
-    </w:p>
-    <w:p>
-      <w:pPr>
-        <w:spacing w:line="360" w:lineRule="auto"/>
         <w:rPr>
           <w:sz w:val="25"/>
           <w:szCs w:val="25"/>
@@ -12232,7 +12304,7 @@
                     </pic:cNvPicPr>
                   </pic:nvPicPr>
                   <pic:blipFill>
-                    <a:blip r:embed="rId17">
+                    <a:blip r:embed="rId18">
                       <a:extLst>
                         <a:ext uri="{28A0092B-C50C-407E-A947-70E740481C1C}">
                           <a14:useLocalDpi xmlns:a14="http://schemas.microsoft.com/office/drawing/2010/main" val="0"/>
@@ -12287,7 +12359,21 @@
           <w:sz w:val="25"/>
           <w:szCs w:val="25"/>
         </w:rPr>
-        <w:t>Fig 5.5 Sequence diagram</w:t>
+        <w:t>Fig 5.</w:t>
+      </w:r>
+      <w:r>
+        <w:rPr>
+          <w:sz w:val="25"/>
+          <w:szCs w:val="25"/>
+        </w:rPr>
+        <w:t>6</w:t>
+      </w:r>
+      <w:r>
+        <w:rPr>
+          <w:sz w:val="25"/>
+          <w:szCs w:val="25"/>
+        </w:rPr>
+        <w:t xml:space="preserve"> Sequence diagram</w:t>
       </w:r>
     </w:p>
     <w:p>
@@ -12351,24 +12437,6 @@
         </w:rPr>
         <w:t>First, the user needs to initialize by entering the required details. After that these details are processed in the model and result is generated. This is the same sequence followed for all three features. The sequence in which the features would be use depends on the will of the user.</w:t>
       </w:r>
-    </w:p>
-    <w:p>
-      <w:pPr>
-        <w:spacing w:line="360" w:lineRule="auto"/>
-        <w:rPr>
-          <w:sz w:val="25"/>
-          <w:szCs w:val="25"/>
-        </w:rPr>
-      </w:pPr>
-    </w:p>
-    <w:p>
-      <w:pPr>
-        <w:spacing w:line="360" w:lineRule="auto"/>
-        <w:rPr>
-          <w:sz w:val="25"/>
-          <w:szCs w:val="25"/>
-        </w:rPr>
-      </w:pPr>
     </w:p>
     <w:p>
       <w:pPr>
@@ -12421,6 +12489,21 @@
         </w:rPr>
         <w:t>Activity diagram</w:t>
       </w:r>
+    </w:p>
+    <w:p>
+      <w:pPr>
+        <w:pStyle w:val="ListParagraph"/>
+        <w:widowControl/>
+        <w:autoSpaceDE/>
+        <w:autoSpaceDN/>
+        <w:spacing w:line="360" w:lineRule="auto"/>
+        <w:ind w:left="720" w:firstLine="0"/>
+        <w:contextualSpacing/>
+        <w:rPr>
+          <w:sz w:val="25"/>
+          <w:szCs w:val="25"/>
+        </w:rPr>
+      </w:pPr>
     </w:p>
     <w:p>
       <w:pPr>
@@ -12453,7 +12536,7 @@
                     <pic:cNvPicPr/>
                   </pic:nvPicPr>
                   <pic:blipFill>
-                    <a:blip r:embed="rId18">
+                    <a:blip r:embed="rId19">
                       <a:extLst>
                         <a:ext uri="{28A0092B-C50C-407E-A947-70E740481C1C}">
                           <a14:useLocalDpi xmlns:a14="http://schemas.microsoft.com/office/drawing/2010/main" val="0"/>
@@ -12496,7 +12579,21 @@
           <w:sz w:val="25"/>
           <w:szCs w:val="25"/>
         </w:rPr>
-        <w:t>Fig 5.6 Activity diagram</w:t>
+        <w:t>Fig 5.</w:t>
+      </w:r>
+      <w:r>
+        <w:rPr>
+          <w:sz w:val="25"/>
+          <w:szCs w:val="25"/>
+        </w:rPr>
+        <w:t>7</w:t>
+      </w:r>
+      <w:r>
+        <w:rPr>
+          <w:sz w:val="25"/>
+          <w:szCs w:val="25"/>
+        </w:rPr>
+        <w:t xml:space="preserve"> Activity diagram</w:t>
       </w:r>
     </w:p>
     <w:p>
@@ -12513,7 +12610,23 @@
     </w:p>
     <w:p>
       <w:pPr>
-        <w:spacing w:line="360" w:lineRule="auto"/>
+        <w:pStyle w:val="ListParagraph"/>
+        <w:spacing w:line="360" w:lineRule="auto"/>
+        <w:ind w:left="0"/>
+        <w:jc w:val="center"/>
+        <w:rPr>
+          <w:sz w:val="25"/>
+          <w:szCs w:val="25"/>
+        </w:rPr>
+      </w:pPr>
+    </w:p>
+    <w:p>
+      <w:pPr>
+        <w:spacing w:line="360" w:lineRule="auto"/>
+        <w:rPr>
+          <w:sz w:val="25"/>
+          <w:szCs w:val="25"/>
+        </w:rPr>
       </w:pPr>
       <w:r>
         <w:rPr>
@@ -12539,14 +12652,25 @@
     </w:p>
     <w:p>
       <w:pPr>
-        <w:pStyle w:val="BodyText"/>
-        <w:spacing w:before="4240" w:line="360" w:lineRule="auto"/>
-        <w:rPr>
-          <w:b/>
-          <w:bCs/>
-          <w:sz w:val="36"/>
-          <w:szCs w:val="36"/>
-        </w:rPr>
+        <w:spacing w:line="360" w:lineRule="auto"/>
+        <w:rPr>
+          <w:sz w:val="25"/>
+          <w:szCs w:val="25"/>
+        </w:rPr>
+      </w:pPr>
+    </w:p>
+    <w:p>
+      <w:pPr>
+        <w:spacing w:line="360" w:lineRule="auto"/>
+        <w:rPr>
+          <w:sz w:val="25"/>
+          <w:szCs w:val="25"/>
+        </w:rPr>
+      </w:pPr>
+    </w:p>
+    <w:p>
+      <w:pPr>
+        <w:spacing w:line="360" w:lineRule="auto"/>
       </w:pPr>
     </w:p>
     <w:p>
@@ -12629,7 +12753,7 @@
                     <pic:cNvPicPr/>
                   </pic:nvPicPr>
                   <pic:blipFill>
-                    <a:blip r:embed="rId19">
+                    <a:blip r:embed="rId20">
                       <a:extLst>
                         <a:ext uri="{28A0092B-C50C-407E-A947-70E740481C1C}">
                           <a14:useLocalDpi xmlns:a14="http://schemas.microsoft.com/office/drawing/2010/main" val="0"/>
@@ -12679,7 +12803,7 @@
           <w:sz w:val="25"/>
           <w:szCs w:val="25"/>
         </w:rPr>
-        <w:t>7</w:t>
+        <w:t>8</w:t>
       </w:r>
       <w:r>
         <w:rPr>
@@ -13233,7 +13357,7 @@
                     <pic:cNvPicPr/>
                   </pic:nvPicPr>
                   <pic:blipFill rotWithShape="1">
-                    <a:blip r:embed="rId20">
+                    <a:blip r:embed="rId21">
                       <a:extLst>
                         <a:ext uri="{28A0092B-C50C-407E-A947-70E740481C1C}">
                           <a14:useLocalDpi xmlns:a14="http://schemas.microsoft.com/office/drawing/2010/main" val="0"/>
@@ -13661,7 +13785,15 @@
           <w:szCs w:val="25"/>
           <w:lang w:val="en-IN"/>
         </w:rPr>
-        <w:t>Younes OMMANE,</w:t>
+        <w:t xml:space="preserve">Younes OMMANE, </w:t>
+      </w:r>
+      <w:r>
+        <w:rPr>
+          <w:bCs/>
+          <w:sz w:val="25"/>
+          <w:szCs w:val="25"/>
+        </w:rPr>
+        <w:t>Mohamed Amine RHANBOURI,</w:t>
       </w:r>
       <w:r>
         <w:rPr>
@@ -13678,7 +13810,7 @@
           <w:sz w:val="25"/>
           <w:szCs w:val="25"/>
         </w:rPr>
-        <w:t>Mohamed Amine RHANBOURI,</w:t>
+        <w:t>Hicham CHOUIKH,</w:t>
       </w:r>
       <w:r>
         <w:rPr>
@@ -13695,7 +13827,7 @@
           <w:sz w:val="25"/>
           <w:szCs w:val="25"/>
         </w:rPr>
-        <w:t>Hicham CHOUIKH,</w:t>
+        <w:t>Mourad JBENE,</w:t>
       </w:r>
       <w:r>
         <w:rPr>
@@ -13712,76 +13844,34 @@
           <w:sz w:val="25"/>
           <w:szCs w:val="25"/>
         </w:rPr>
-        <w:t>Mourad JBENE,</w:t>
-      </w:r>
-      <w:r>
-        <w:rPr>
+        <w:t>Ikram CHAIRI, “</w:t>
+      </w:r>
+      <w:r>
+        <w:rPr>
+          <w:rFonts w:ascii="Calibri" w:hAnsi="Calibri" w:cs="Calibri"/>
           <w:bCs/>
           <w:sz w:val="25"/>
           <w:szCs w:val="25"/>
           <w:lang w:val="en-IN"/>
         </w:rPr>
-        <w:t xml:space="preserve"> </w:t>
-      </w:r>
-      <w:r>
-        <w:rPr>
-          <w:bCs/>
-          <w:sz w:val="25"/>
-          <w:szCs w:val="25"/>
-        </w:rPr>
-        <w:t>Ikram CHAIRI</w:t>
-      </w:r>
-      <w:r>
-        <w:rPr>
-          <w:bCs/>
-          <w:sz w:val="25"/>
-          <w:szCs w:val="25"/>
-        </w:rPr>
-        <w:t>, “</w:t>
-      </w:r>
-      <w:r>
-        <w:rPr>
-          <w:rFonts w:ascii="Calibri" w:hAnsi="Calibri" w:cs="Calibri"/>
+        <w:t>﻿</w:t>
+      </w:r>
+      <w:r>
+        <w:rPr>
           <w:bCs/>
           <w:sz w:val="25"/>
           <w:szCs w:val="25"/>
           <w:lang w:val="en-IN"/>
         </w:rPr>
-        <w:t>﻿</w:t>
-      </w:r>
-      <w:r>
-        <w:rPr>
-          <w:bCs/>
-          <w:sz w:val="25"/>
-          <w:szCs w:val="25"/>
-          <w:lang w:val="en-IN"/>
-        </w:rPr>
-        <w:t>Machine Learning based Recommender Systems for Crop Selection: A</w:t>
-      </w:r>
-      <w:r>
-        <w:rPr>
-          <w:bCs/>
-          <w:sz w:val="25"/>
-          <w:szCs w:val="25"/>
-          <w:lang w:val="en-IN"/>
-        </w:rPr>
-        <w:t xml:space="preserve"> </w:t>
-      </w:r>
-      <w:r>
-        <w:rPr>
-          <w:bCs/>
-          <w:sz w:val="25"/>
-          <w:szCs w:val="25"/>
-        </w:rPr>
-        <w:t>Systematic Literature Review</w:t>
-      </w:r>
-      <w:r>
-        <w:rPr>
-          <w:bCs/>
-          <w:sz w:val="25"/>
-          <w:szCs w:val="25"/>
-        </w:rPr>
-        <w:t xml:space="preserve">”, </w:t>
+        <w:t xml:space="preserve">Machine Learning based Recommender Systems for Crop Selection: A </w:t>
+      </w:r>
+      <w:r>
+        <w:rPr>
+          <w:bCs/>
+          <w:sz w:val="25"/>
+          <w:szCs w:val="25"/>
+        </w:rPr>
+        <w:t xml:space="preserve">Systematic Literature Review”, </w:t>
       </w:r>
       <w:r>
         <w:rPr>
@@ -14622,7 +14712,7 @@
         </w:rPr>
         <w:t xml:space="preserve">] “Sector wise GDP of India”, </w:t>
       </w:r>
-      <w:hyperlink r:id="rId21" w:history="1">
+      <w:hyperlink r:id="rId22" w:history="1">
         <w:r>
           <w:rPr>
             <w:rStyle w:val="Hyperlink"/>
@@ -14639,7 +14729,7 @@
         </w:rPr>
         <w:t xml:space="preserve">, sourced from </w:t>
       </w:r>
-      <w:hyperlink r:id="rId22" w:tgtFrame="_blank" w:history="1">
+      <w:hyperlink r:id="rId23" w:tgtFrame="_blank" w:history="1">
         <w:r>
           <w:rPr>
             <w:color w:val="0000FF"/>
@@ -14707,7 +14797,7 @@
       </w:pPr>
     </w:p>
     <w:sectPr>
-      <w:footerReference w:type="default" r:id="rId23"/>
+      <w:footerReference w:type="default" r:id="rId24"/>
       <w:pgSz w:w="11910" w:h="15410"/>
       <w:pgMar w:top="780" w:right="940" w:bottom="280" w:left="1500" w:header="720" w:footer="720" w:gutter="0"/>
       <w:pgNumType w:start="1"/>
@@ -16516,6 +16606,7 @@
   <w:style w:type="character" w:default="1" w:styleId="DefaultParagraphFont">
     <w:name w:val="Default Paragraph Font"/>
     <w:uiPriority w:val="1"/>
+    <w:semiHidden/>
     <w:unhideWhenUsed/>
   </w:style>
   <w:style w:type="table" w:default="1" w:styleId="TableNormal">

</xml_diff>